<commit_message>
last of the typos?!
</commit_message>
<xml_diff>
--- a/manuscript/flt_manuscript_word.docx
+++ b/manuscript/flt_manuscript_word.docx
@@ -1772,7 +1772,10 @@
         <w:t xml:space="preserve">1</w:t>
       </w:r>
       <w:r>
-        <w:t xml:space="preserve">) portrays the suggested data processing steps. With structured data entry for participants (e.g., asking participants to type one feature on each line), the multi-word sequence step would be implemented within the data collection design, rather than post-processing. This tutorial presents the more difficult scenario to be applicable to more data collection methods.</w:t>
+        <w:t xml:space="preserve"> </w:t>
+      </w:r>
+      <w:r>
+        <w:t xml:space="preserve">portrays the suggested data processing steps. With structured data entry for participants (e.g., asking participants to type one feature on each line), the multi-word sequence step would be implemented within the data collection design, rather than post-processing. This tutorial presents the more difficult scenario to be applicable to more data collection methods.</w:t>
       </w:r>
     </w:p>
     <w:p>
@@ -10230,7 +10233,7 @@
         <w:pStyle w:val="Textkrper"/>
       </w:pPr>
       <w:r>
-        <w:t xml:space="preserve">Cosine similarity is often used as a measure of semantic similarity, indicating the feature overlap between two sets of cue-feature lists. The formula is similar to a dot product correlation. First, matching feature (i) frequecies of cues A and B are multiplied and then summed, and this value is divided by products of the vector length of A and B for all features:</w:t>
+        <w:t xml:space="preserve">Cosine similarity is often used as a measure of semantic similarity, indicating the feature overlap between two sets of cue-feature lists. The formula is similar to a dot product correlation. First, matching feature (i) frequencies of cues A and B are multiplied and then summed, and this value is divided by products of the vector length of A and B for all features:</w:t>
       </w:r>
     </w:p>
     <w:p>
@@ -11523,13 +11526,16 @@
         <w:t xml:space="preserve">green</w:t>
       </w:r>
       <w:r>
-        <w:t xml:space="preserve">&gt;). This model represents an area in which one might begin to automate the labeling process, likely combined with other pre-defined rule sets. Taxonomic labeling often represents a large time demand on a researcher or team and by shifting the burden of the taxonomic labelling to a semi-automated process, this time may be reduced. With the addition of ontology labels to property norm data, theoretical questions about semantic representation can be explored</w:t>
+        <w:t xml:space="preserve">&gt;). This model represents an area in which one might begin to automate the labeling process, likely combined with other pre-defined rule sets. Taxonomic labeling often represents a large time demand on a researcher or team and by shifting the burden of the taxonomic labeling to a semi-automated process, this time may be reduced. With the addition of ontology labels to property norm data, theoretical questions about semantic representation can be explored</w:t>
       </w:r>
       <w:r>
         <w:t xml:space="preserve"> </w:t>
       </w:r>
       <w:r>
         <w:t xml:space="preserve">(Jones &amp; Golonka, 2012; Santos et al., 2011)</w:t>
+      </w:r>
+      <w:r>
+        <w:t xml:space="preserve">.</w:t>
       </w:r>
     </w:p>
     <w:p>

</xml_diff>